<commit_message>
agregue informacion al gherkin y proyecto
</commit_message>
<xml_diff>
--- a/MARIOS PIZZA GHERKIN.docx
+++ b/MARIOS PIZZA GHERKIN.docx
@@ -11,8 +11,6 @@
           <w:b/>
         </w:rPr>
       </w:pPr>
-      <w:bookmarkStart w:id="0" w:name="_GoBack"/>
-      <w:bookmarkEnd w:id="0"/>
       <w:r>
         <w:rPr>
           <w:rFonts w:ascii="Lucida Fax" w:hAnsi="Lucida Fax"/>
@@ -35,17 +33,8 @@
           <w:rFonts w:ascii="Lucida Fax" w:hAnsi="Lucida Fax"/>
           <w:b/>
         </w:rPr>
-        <w:t xml:space="preserve">Proyecto para </w:t>
-      </w:r>
-      <w:proofErr w:type="spellStart"/>
-      <w:r>
-        <w:rPr>
-          <w:rFonts w:ascii="Lucida Fax" w:hAnsi="Lucida Fax"/>
-          <w:b/>
-        </w:rPr>
-        <w:t>Pizzeria</w:t>
-      </w:r>
-      <w:proofErr w:type="spellEnd"/>
+        <w:t>Proyecto para Pizzeria</w:t>
+      </w:r>
     </w:p>
     <w:p>
       <w:pPr>
@@ -70,21 +59,12 @@
           <w:rFonts w:ascii="Lucida Fax" w:hAnsi="Lucida Fax"/>
         </w:rPr>
       </w:pPr>
-      <w:proofErr w:type="spellStart"/>
-      <w:r>
-        <w:rPr>
-          <w:rFonts w:ascii="Lucida Fax" w:hAnsi="Lucida Fax"/>
-          <w:b/>
-        </w:rPr>
-        <w:t>Caracteristicas</w:t>
-      </w:r>
-      <w:proofErr w:type="spellEnd"/>
-      <w:r>
-        <w:rPr>
-          <w:rFonts w:ascii="Lucida Fax" w:hAnsi="Lucida Fax"/>
-          <w:b/>
-        </w:rPr>
-        <w:t>:</w:t>
+      <w:r>
+        <w:rPr>
+          <w:rFonts w:ascii="Lucida Fax" w:hAnsi="Lucida Fax"/>
+          <w:b/>
+        </w:rPr>
+        <w:t>Caracteristicas:</w:t>
       </w:r>
       <w:r>
         <w:rPr>
@@ -106,21 +86,12 @@
           <w:rFonts w:ascii="Lucida Fax" w:hAnsi="Lucida Fax"/>
         </w:rPr>
       </w:pPr>
-      <w:proofErr w:type="spellStart"/>
-      <w:r>
-        <w:rPr>
-          <w:rFonts w:ascii="Lucida Fax" w:hAnsi="Lucida Fax"/>
-          <w:b/>
-        </w:rPr>
-        <w:t>Given</w:t>
-      </w:r>
-      <w:proofErr w:type="spellEnd"/>
-      <w:r>
-        <w:rPr>
-          <w:rFonts w:ascii="Lucida Fax" w:hAnsi="Lucida Fax"/>
-          <w:b/>
-        </w:rPr>
-        <w:t xml:space="preserve">: </w:t>
+      <w:r>
+        <w:rPr>
+          <w:rFonts w:ascii="Lucida Fax" w:hAnsi="Lucida Fax"/>
+          <w:b/>
+        </w:rPr>
+        <w:t xml:space="preserve">Given: </w:t>
       </w:r>
       <w:r>
         <w:rPr>
@@ -136,21 +107,12 @@
           <w:rFonts w:ascii="Lucida Fax" w:hAnsi="Lucida Fax"/>
         </w:rPr>
       </w:pPr>
-      <w:proofErr w:type="spellStart"/>
-      <w:r>
-        <w:rPr>
-          <w:rFonts w:ascii="Lucida Fax" w:hAnsi="Lucida Fax"/>
-          <w:b/>
-        </w:rPr>
-        <w:t>When</w:t>
-      </w:r>
-      <w:proofErr w:type="spellEnd"/>
-      <w:r>
-        <w:rPr>
-          <w:rFonts w:ascii="Lucida Fax" w:hAnsi="Lucida Fax"/>
-          <w:b/>
-        </w:rPr>
-        <w:t xml:space="preserve">: </w:t>
+      <w:r>
+        <w:rPr>
+          <w:rFonts w:ascii="Lucida Fax" w:hAnsi="Lucida Fax"/>
+          <w:b/>
+        </w:rPr>
+        <w:t xml:space="preserve">When: </w:t>
       </w:r>
       <w:r>
         <w:rPr>
@@ -166,21 +128,12 @@
           <w:rFonts w:ascii="Lucida Fax" w:hAnsi="Lucida Fax"/>
         </w:rPr>
       </w:pPr>
-      <w:proofErr w:type="spellStart"/>
-      <w:r>
-        <w:rPr>
-          <w:rFonts w:ascii="Lucida Fax" w:hAnsi="Lucida Fax"/>
-          <w:b/>
-        </w:rPr>
-        <w:t>Then</w:t>
-      </w:r>
-      <w:proofErr w:type="spellEnd"/>
-      <w:r>
-        <w:rPr>
-          <w:rFonts w:ascii="Lucida Fax" w:hAnsi="Lucida Fax"/>
-          <w:b/>
-        </w:rPr>
-        <w:t xml:space="preserve">: </w:t>
+      <w:r>
+        <w:rPr>
+          <w:rFonts w:ascii="Lucida Fax" w:hAnsi="Lucida Fax"/>
+          <w:b/>
+        </w:rPr>
+        <w:t xml:space="preserve">Then: </w:t>
       </w:r>
       <w:r>
         <w:rPr>
@@ -342,21 +295,12 @@
           <w:rFonts w:ascii="Lucida Fax" w:hAnsi="Lucida Fax"/>
         </w:rPr>
       </w:pPr>
-      <w:proofErr w:type="spellStart"/>
-      <w:r>
-        <w:rPr>
-          <w:rFonts w:ascii="Lucida Fax" w:hAnsi="Lucida Fax"/>
-          <w:b/>
-        </w:rPr>
-        <w:t>Caracteristicas</w:t>
-      </w:r>
-      <w:proofErr w:type="spellEnd"/>
-      <w:r>
-        <w:rPr>
-          <w:rFonts w:ascii="Lucida Fax" w:hAnsi="Lucida Fax"/>
-          <w:b/>
-        </w:rPr>
-        <w:t xml:space="preserve">: </w:t>
+      <w:r>
+        <w:rPr>
+          <w:rFonts w:ascii="Lucida Fax" w:hAnsi="Lucida Fax"/>
+          <w:b/>
+        </w:rPr>
+        <w:t xml:space="preserve">Caracteristicas: </w:t>
       </w:r>
       <w:r>
         <w:rPr>
@@ -372,21 +316,12 @@
           <w:rFonts w:ascii="Lucida Fax" w:hAnsi="Lucida Fax"/>
         </w:rPr>
       </w:pPr>
-      <w:proofErr w:type="spellStart"/>
-      <w:r>
-        <w:rPr>
-          <w:rFonts w:ascii="Lucida Fax" w:hAnsi="Lucida Fax"/>
-          <w:b/>
-        </w:rPr>
-        <w:t>Given</w:t>
-      </w:r>
-      <w:proofErr w:type="spellEnd"/>
-      <w:r>
-        <w:rPr>
-          <w:rFonts w:ascii="Lucida Fax" w:hAnsi="Lucida Fax"/>
-          <w:b/>
-        </w:rPr>
-        <w:t>:</w:t>
+      <w:r>
+        <w:rPr>
+          <w:rFonts w:ascii="Lucida Fax" w:hAnsi="Lucida Fax"/>
+          <w:b/>
+        </w:rPr>
+        <w:t>Given:</w:t>
       </w:r>
       <w:r>
         <w:rPr>
@@ -409,21 +344,12 @@
           <w:rFonts w:ascii="Lucida Fax" w:hAnsi="Lucida Fax"/>
         </w:rPr>
       </w:pPr>
-      <w:proofErr w:type="spellStart"/>
-      <w:r>
-        <w:rPr>
-          <w:rFonts w:ascii="Lucida Fax" w:hAnsi="Lucida Fax"/>
-          <w:b/>
-        </w:rPr>
-        <w:t>When</w:t>
-      </w:r>
-      <w:proofErr w:type="spellEnd"/>
-      <w:r>
-        <w:rPr>
-          <w:rFonts w:ascii="Lucida Fax" w:hAnsi="Lucida Fax"/>
-          <w:b/>
-        </w:rPr>
-        <w:t>:</w:t>
+      <w:r>
+        <w:rPr>
+          <w:rFonts w:ascii="Lucida Fax" w:hAnsi="Lucida Fax"/>
+          <w:b/>
+        </w:rPr>
+        <w:t>When:</w:t>
       </w:r>
       <w:r>
         <w:rPr>
@@ -446,21 +372,12 @@
           <w:rFonts w:ascii="Lucida Fax" w:hAnsi="Lucida Fax"/>
         </w:rPr>
       </w:pPr>
-      <w:proofErr w:type="spellStart"/>
-      <w:r>
-        <w:rPr>
-          <w:rFonts w:ascii="Lucida Fax" w:hAnsi="Lucida Fax"/>
-          <w:b/>
-        </w:rPr>
-        <w:t>Then</w:t>
-      </w:r>
-      <w:proofErr w:type="spellEnd"/>
-      <w:r>
-        <w:rPr>
-          <w:rFonts w:ascii="Lucida Fax" w:hAnsi="Lucida Fax"/>
-          <w:b/>
-        </w:rPr>
-        <w:t>:</w:t>
+      <w:r>
+        <w:rPr>
+          <w:rFonts w:ascii="Lucida Fax" w:hAnsi="Lucida Fax"/>
+          <w:b/>
+        </w:rPr>
+        <w:t>Then:</w:t>
       </w:r>
       <w:r>
         <w:rPr>
@@ -509,21 +426,12 @@
           <w:b/>
         </w:rPr>
       </w:pPr>
-      <w:proofErr w:type="spellStart"/>
-      <w:r>
-        <w:rPr>
-          <w:rFonts w:ascii="Lucida Fax" w:hAnsi="Lucida Fax"/>
-          <w:b/>
-        </w:rPr>
-        <w:t>Cod</w:t>
-      </w:r>
-      <w:proofErr w:type="spellEnd"/>
-      <w:r>
-        <w:rPr>
-          <w:rFonts w:ascii="Lucida Fax" w:hAnsi="Lucida Fax"/>
-          <w:b/>
-        </w:rPr>
-        <w:t>. 1</w:t>
+      <w:r>
+        <w:rPr>
+          <w:rFonts w:ascii="Lucida Fax" w:hAnsi="Lucida Fax"/>
+          <w:b/>
+        </w:rPr>
+        <w:t>Cod. 1</w:t>
       </w:r>
     </w:p>
     <w:p>
@@ -621,21 +529,12 @@
           <w:rFonts w:ascii="Lucida Fax" w:hAnsi="Lucida Fax"/>
         </w:rPr>
       </w:pPr>
-      <w:proofErr w:type="spellStart"/>
-      <w:r>
-        <w:rPr>
-          <w:rFonts w:ascii="Lucida Fax" w:hAnsi="Lucida Fax"/>
-          <w:b/>
-        </w:rPr>
-        <w:t>Given</w:t>
-      </w:r>
-      <w:proofErr w:type="spellEnd"/>
-      <w:r>
-        <w:rPr>
-          <w:rFonts w:ascii="Lucida Fax" w:hAnsi="Lucida Fax"/>
-          <w:b/>
-        </w:rPr>
-        <w:t>:</w:t>
+      <w:r>
+        <w:rPr>
+          <w:rFonts w:ascii="Lucida Fax" w:hAnsi="Lucida Fax"/>
+          <w:b/>
+        </w:rPr>
+        <w:t>Given:</w:t>
       </w:r>
       <w:r>
         <w:rPr>
@@ -651,59 +550,33 @@
           <w:rFonts w:ascii="Lucida Fax" w:hAnsi="Lucida Fax"/>
         </w:rPr>
       </w:pPr>
-      <w:proofErr w:type="spellStart"/>
-      <w:r>
-        <w:rPr>
-          <w:rFonts w:ascii="Lucida Fax" w:hAnsi="Lucida Fax"/>
-          <w:b/>
-        </w:rPr>
-        <w:t>When</w:t>
-      </w:r>
-      <w:proofErr w:type="spellEnd"/>
-      <w:r>
-        <w:rPr>
-          <w:rFonts w:ascii="Lucida Fax" w:hAnsi="Lucida Fax"/>
-          <w:b/>
-        </w:rPr>
-        <w:t xml:space="preserve">: </w:t>
-      </w:r>
-      <w:r>
-        <w:rPr>
-          <w:rFonts w:ascii="Lucida Fax" w:hAnsi="Lucida Fax"/>
-        </w:rPr>
-        <w:t xml:space="preserve">elige la opción 2 ver </w:t>
-      </w:r>
-      <w:proofErr w:type="spellStart"/>
-      <w:r>
-        <w:rPr>
-          <w:rFonts w:ascii="Lucida Fax" w:hAnsi="Lucida Fax"/>
-        </w:rPr>
-        <w:t>menu</w:t>
-      </w:r>
-      <w:proofErr w:type="spellEnd"/>
-    </w:p>
-    <w:p>
-      <w:pPr>
-        <w:pStyle w:val="Sinespaciado"/>
-        <w:rPr>
-          <w:rFonts w:ascii="Lucida Fax" w:hAnsi="Lucida Fax"/>
-        </w:rPr>
-      </w:pPr>
-      <w:proofErr w:type="spellStart"/>
-      <w:r>
-        <w:rPr>
-          <w:rFonts w:ascii="Lucida Fax" w:hAnsi="Lucida Fax"/>
-          <w:b/>
-        </w:rPr>
-        <w:t>Then</w:t>
-      </w:r>
-      <w:proofErr w:type="spellEnd"/>
-      <w:r>
-        <w:rPr>
-          <w:rFonts w:ascii="Lucida Fax" w:hAnsi="Lucida Fax"/>
-          <w:b/>
-        </w:rPr>
-        <w:t xml:space="preserve">: </w:t>
+      <w:r>
+        <w:rPr>
+          <w:rFonts w:ascii="Lucida Fax" w:hAnsi="Lucida Fax"/>
+          <w:b/>
+        </w:rPr>
+        <w:t xml:space="preserve">When: </w:t>
+      </w:r>
+      <w:r>
+        <w:rPr>
+          <w:rFonts w:ascii="Lucida Fax" w:hAnsi="Lucida Fax"/>
+        </w:rPr>
+        <w:t>elige la opción 2 ver menu</w:t>
+      </w:r>
+    </w:p>
+    <w:p>
+      <w:pPr>
+        <w:pStyle w:val="Sinespaciado"/>
+        <w:rPr>
+          <w:rFonts w:ascii="Lucida Fax" w:hAnsi="Lucida Fax"/>
+        </w:rPr>
+      </w:pPr>
+      <w:r>
+        <w:rPr>
+          <w:rFonts w:ascii="Lucida Fax" w:hAnsi="Lucida Fax"/>
+          <w:b/>
+        </w:rPr>
+        <w:t xml:space="preserve">Then: </w:t>
       </w:r>
       <w:r>
         <w:rPr>
@@ -760,21 +633,12 @@
           <w:b/>
         </w:rPr>
       </w:pPr>
-      <w:proofErr w:type="spellStart"/>
-      <w:r>
-        <w:rPr>
-          <w:rFonts w:ascii="Lucida Fax" w:hAnsi="Lucida Fax"/>
-          <w:b/>
-        </w:rPr>
-        <w:t>Cod</w:t>
-      </w:r>
-      <w:proofErr w:type="spellEnd"/>
-      <w:r>
-        <w:rPr>
-          <w:rFonts w:ascii="Lucida Fax" w:hAnsi="Lucida Fax"/>
-          <w:b/>
-        </w:rPr>
-        <w:t>.</w:t>
+      <w:r>
+        <w:rPr>
+          <w:rFonts w:ascii="Lucida Fax" w:hAnsi="Lucida Fax"/>
+          <w:b/>
+        </w:rPr>
+        <w:t>Cod.</w:t>
       </w:r>
       <w:r>
         <w:rPr>
@@ -943,16 +807,8 @@
           <w:rFonts w:ascii="Lucida Fax" w:hAnsi="Lucida Fax"/>
         </w:rPr>
         <w:tab/>
-        <w:t>Pizza-</w:t>
-      </w:r>
-      <w:proofErr w:type="spellStart"/>
-      <w:r>
-        <w:rPr>
-          <w:rFonts w:ascii="Lucida Fax" w:hAnsi="Lucida Fax"/>
-        </w:rPr>
-        <w:t>Carnivora</w:t>
-      </w:r>
-      <w:proofErr w:type="spellEnd"/>
+        <w:t>Pizza-Carnivora</w:t>
+      </w:r>
       <w:r>
         <w:rPr>
           <w:rFonts w:ascii="Lucida Fax" w:hAnsi="Lucida Fax"/>
@@ -1004,14 +860,7 @@
           <w:rFonts w:ascii="Lucida Fax" w:hAnsi="Lucida Fax"/>
           <w:b/>
         </w:rPr>
-        <w:t>Características:</w:t>
-      </w:r>
-      <w:r>
-        <w:rPr>
-          <w:rFonts w:ascii="Lucida Fax" w:hAnsi="Lucida Fax"/>
-          <w:b/>
-        </w:rPr>
-        <w:t xml:space="preserve"> </w:t>
+        <w:t xml:space="preserve">Características: </w:t>
       </w:r>
       <w:r>
         <w:rPr>
@@ -1027,28 +876,12 @@
           <w:rFonts w:ascii="Lucida Fax" w:hAnsi="Lucida Fax"/>
         </w:rPr>
       </w:pPr>
-      <w:proofErr w:type="spellStart"/>
-      <w:r>
-        <w:rPr>
-          <w:rFonts w:ascii="Lucida Fax" w:hAnsi="Lucida Fax"/>
-          <w:b/>
-        </w:rPr>
-        <w:t>Given</w:t>
-      </w:r>
-      <w:proofErr w:type="spellEnd"/>
-      <w:r>
-        <w:rPr>
-          <w:rFonts w:ascii="Lucida Fax" w:hAnsi="Lucida Fax"/>
-          <w:b/>
-        </w:rPr>
-        <w:t>:</w:t>
-      </w:r>
-      <w:r>
-        <w:rPr>
-          <w:rFonts w:ascii="Lucida Fax" w:hAnsi="Lucida Fax"/>
-          <w:b/>
-        </w:rPr>
-        <w:t xml:space="preserve"> </w:t>
+      <w:r>
+        <w:rPr>
+          <w:rFonts w:ascii="Lucida Fax" w:hAnsi="Lucida Fax"/>
+          <w:b/>
+        </w:rPr>
+        <w:t xml:space="preserve">Given: </w:t>
       </w:r>
       <w:r>
         <w:rPr>
@@ -1064,87 +897,33 @@
           <w:rFonts w:ascii="Lucida Fax" w:hAnsi="Lucida Fax"/>
         </w:rPr>
       </w:pPr>
-      <w:proofErr w:type="spellStart"/>
-      <w:r>
-        <w:rPr>
-          <w:rFonts w:ascii="Lucida Fax" w:hAnsi="Lucida Fax"/>
-          <w:b/>
-        </w:rPr>
-        <w:t>When</w:t>
-      </w:r>
-      <w:proofErr w:type="spellEnd"/>
-      <w:r>
-        <w:rPr>
-          <w:rFonts w:ascii="Lucida Fax" w:hAnsi="Lucida Fax"/>
-          <w:b/>
-        </w:rPr>
-        <w:t>:</w:t>
-      </w:r>
-      <w:r>
-        <w:rPr>
-          <w:rFonts w:ascii="Lucida Fax" w:hAnsi="Lucida Fax"/>
-          <w:b/>
-        </w:rPr>
-        <w:t xml:space="preserve"> </w:t>
-      </w:r>
-      <w:r>
-        <w:rPr>
-          <w:rFonts w:ascii="Lucida Fax" w:hAnsi="Lucida Fax"/>
-        </w:rPr>
-        <w:t xml:space="preserve">elige la </w:t>
-      </w:r>
-      <w:proofErr w:type="spellStart"/>
-      <w:r>
-        <w:rPr>
-          <w:rFonts w:ascii="Lucida Fax" w:hAnsi="Lucida Fax"/>
-        </w:rPr>
-        <w:t>opcion</w:t>
-      </w:r>
-      <w:proofErr w:type="spellEnd"/>
-      <w:r>
-        <w:rPr>
-          <w:rFonts w:ascii="Lucida Fax" w:hAnsi="Lucida Fax"/>
-        </w:rPr>
-        <w:t xml:space="preserve"> 3 </w:t>
-      </w:r>
-      <w:proofErr w:type="gramStart"/>
-      <w:r>
-        <w:rPr>
-          <w:rFonts w:ascii="Lucida Fax" w:hAnsi="Lucida Fax"/>
-        </w:rPr>
-        <w:t>sistema-cliente</w:t>
-      </w:r>
-      <w:proofErr w:type="gramEnd"/>
-    </w:p>
-    <w:p>
-      <w:pPr>
-        <w:pStyle w:val="Sinespaciado"/>
-        <w:rPr>
-          <w:rFonts w:ascii="Lucida Fax" w:hAnsi="Lucida Fax"/>
-        </w:rPr>
-      </w:pPr>
-      <w:proofErr w:type="spellStart"/>
-      <w:r>
-        <w:rPr>
-          <w:rFonts w:ascii="Lucida Fax" w:hAnsi="Lucida Fax"/>
-          <w:b/>
-        </w:rPr>
-        <w:t>Then</w:t>
-      </w:r>
-      <w:proofErr w:type="spellEnd"/>
-      <w:r>
-        <w:rPr>
-          <w:rFonts w:ascii="Lucida Fax" w:hAnsi="Lucida Fax"/>
-          <w:b/>
-        </w:rPr>
-        <w:t>:</w:t>
-      </w:r>
-      <w:r>
-        <w:rPr>
-          <w:rFonts w:ascii="Lucida Fax" w:hAnsi="Lucida Fax"/>
-          <w:b/>
-        </w:rPr>
-        <w:t xml:space="preserve"> </w:t>
+      <w:r>
+        <w:rPr>
+          <w:rFonts w:ascii="Lucida Fax" w:hAnsi="Lucida Fax"/>
+          <w:b/>
+        </w:rPr>
+        <w:t xml:space="preserve">When: </w:t>
+      </w:r>
+      <w:r>
+        <w:rPr>
+          <w:rFonts w:ascii="Lucida Fax" w:hAnsi="Lucida Fax"/>
+        </w:rPr>
+        <w:t>elige la opcion 3 sistema-cliente</w:t>
+      </w:r>
+    </w:p>
+    <w:p>
+      <w:pPr>
+        <w:pStyle w:val="Sinespaciado"/>
+        <w:rPr>
+          <w:rFonts w:ascii="Lucida Fax" w:hAnsi="Lucida Fax"/>
+        </w:rPr>
+      </w:pPr>
+      <w:r>
+        <w:rPr>
+          <w:rFonts w:ascii="Lucida Fax" w:hAnsi="Lucida Fax"/>
+          <w:b/>
+        </w:rPr>
+        <w:t xml:space="preserve">Then: </w:t>
       </w:r>
       <w:r>
         <w:rPr>
@@ -1245,21 +1024,12 @@
           <w:rFonts w:ascii="Lucida Fax" w:hAnsi="Lucida Fax"/>
         </w:rPr>
       </w:pPr>
-      <w:proofErr w:type="spellStart"/>
-      <w:r>
-        <w:rPr>
-          <w:rFonts w:ascii="Lucida Fax" w:hAnsi="Lucida Fax"/>
-          <w:b/>
-        </w:rPr>
-        <w:t>Given</w:t>
-      </w:r>
-      <w:proofErr w:type="spellEnd"/>
-      <w:r>
-        <w:rPr>
-          <w:rFonts w:ascii="Lucida Fax" w:hAnsi="Lucida Fax"/>
-          <w:b/>
-        </w:rPr>
-        <w:t xml:space="preserve">: </w:t>
+      <w:r>
+        <w:rPr>
+          <w:rFonts w:ascii="Lucida Fax" w:hAnsi="Lucida Fax"/>
+          <w:b/>
+        </w:rPr>
+        <w:t xml:space="preserve">Given: </w:t>
       </w:r>
       <w:r>
         <w:rPr>
@@ -1281,21 +1051,12 @@
           <w:rFonts w:ascii="Lucida Fax" w:hAnsi="Lucida Fax"/>
         </w:rPr>
       </w:pPr>
-      <w:proofErr w:type="spellStart"/>
-      <w:r>
-        <w:rPr>
-          <w:rFonts w:ascii="Lucida Fax" w:hAnsi="Lucida Fax"/>
-          <w:b/>
-        </w:rPr>
-        <w:t>When</w:t>
-      </w:r>
-      <w:proofErr w:type="spellEnd"/>
-      <w:r>
-        <w:rPr>
-          <w:rFonts w:ascii="Lucida Fax" w:hAnsi="Lucida Fax"/>
-          <w:b/>
-        </w:rPr>
-        <w:t xml:space="preserve">: </w:t>
+      <w:r>
+        <w:rPr>
+          <w:rFonts w:ascii="Lucida Fax" w:hAnsi="Lucida Fax"/>
+          <w:b/>
+        </w:rPr>
+        <w:t xml:space="preserve">When: </w:t>
       </w:r>
       <w:r>
         <w:rPr>
@@ -1311,21 +1072,12 @@
           <w:rFonts w:ascii="Lucida Fax" w:hAnsi="Lucida Fax"/>
         </w:rPr>
       </w:pPr>
-      <w:proofErr w:type="spellStart"/>
-      <w:r>
-        <w:rPr>
-          <w:rFonts w:ascii="Lucida Fax" w:hAnsi="Lucida Fax"/>
-          <w:b/>
-        </w:rPr>
-        <w:t>Then</w:t>
-      </w:r>
-      <w:proofErr w:type="spellEnd"/>
-      <w:r>
-        <w:rPr>
-          <w:rFonts w:ascii="Lucida Fax" w:hAnsi="Lucida Fax"/>
-          <w:b/>
-        </w:rPr>
-        <w:t xml:space="preserve">: </w:t>
+      <w:r>
+        <w:rPr>
+          <w:rFonts w:ascii="Lucida Fax" w:hAnsi="Lucida Fax"/>
+          <w:b/>
+        </w:rPr>
+        <w:t xml:space="preserve">Then: </w:t>
       </w:r>
       <w:r>
         <w:rPr>
@@ -1434,21 +1186,7 @@
         <w:rPr>
           <w:rFonts w:ascii="Lucida Fax" w:hAnsi="Lucida Fax"/>
         </w:rPr>
-        <w:t xml:space="preserve">Ingrese </w:t>
-      </w:r>
-      <w:proofErr w:type="spellStart"/>
-      <w:r>
-        <w:rPr>
-          <w:rFonts w:ascii="Lucida Fax" w:hAnsi="Lucida Fax"/>
-        </w:rPr>
-        <w:t>Direccion</w:t>
-      </w:r>
-      <w:proofErr w:type="spellEnd"/>
-      <w:r>
-        <w:rPr>
-          <w:rFonts w:ascii="Lucida Fax" w:hAnsi="Lucida Fax"/>
-        </w:rPr>
-        <w:t>: Comunidad Las Delicias, Retalhuleu</w:t>
+        <w:t>Ingrese Direccion: Comunidad Las Delicias, Retalhuleu</w:t>
       </w:r>
     </w:p>
     <w:p>
@@ -1503,21 +1241,12 @@
           <w:rFonts w:ascii="Lucida Fax" w:hAnsi="Lucida Fax"/>
         </w:rPr>
       </w:pPr>
-      <w:proofErr w:type="spellStart"/>
-      <w:r>
-        <w:rPr>
-          <w:rFonts w:ascii="Lucida Fax" w:hAnsi="Lucida Fax"/>
-          <w:b/>
-        </w:rPr>
-        <w:t>Given</w:t>
-      </w:r>
-      <w:proofErr w:type="spellEnd"/>
-      <w:r>
-        <w:rPr>
-          <w:rFonts w:ascii="Lucida Fax" w:hAnsi="Lucida Fax"/>
-          <w:b/>
-        </w:rPr>
-        <w:t xml:space="preserve">: </w:t>
+      <w:r>
+        <w:rPr>
+          <w:rFonts w:ascii="Lucida Fax" w:hAnsi="Lucida Fax"/>
+          <w:b/>
+        </w:rPr>
+        <w:t xml:space="preserve">Given: </w:t>
       </w:r>
       <w:r>
         <w:rPr>
@@ -1539,21 +1268,12 @@
           <w:rFonts w:ascii="Lucida Fax" w:hAnsi="Lucida Fax"/>
         </w:rPr>
       </w:pPr>
-      <w:proofErr w:type="spellStart"/>
-      <w:r>
-        <w:rPr>
-          <w:rFonts w:ascii="Lucida Fax" w:hAnsi="Lucida Fax"/>
-          <w:b/>
-        </w:rPr>
-        <w:t>When</w:t>
-      </w:r>
-      <w:proofErr w:type="spellEnd"/>
-      <w:r>
-        <w:rPr>
-          <w:rFonts w:ascii="Lucida Fax" w:hAnsi="Lucida Fax"/>
-          <w:b/>
-        </w:rPr>
-        <w:t xml:space="preserve">: </w:t>
+      <w:r>
+        <w:rPr>
+          <w:rFonts w:ascii="Lucida Fax" w:hAnsi="Lucida Fax"/>
+          <w:b/>
+        </w:rPr>
+        <w:t xml:space="preserve">When: </w:t>
       </w:r>
       <w:r>
         <w:rPr>
@@ -1569,21 +1289,12 @@
           <w:rFonts w:ascii="Lucida Fax" w:hAnsi="Lucida Fax"/>
         </w:rPr>
       </w:pPr>
-      <w:proofErr w:type="spellStart"/>
-      <w:r>
-        <w:rPr>
-          <w:rFonts w:ascii="Lucida Fax" w:hAnsi="Lucida Fax"/>
-          <w:b/>
-        </w:rPr>
-        <w:t>Then</w:t>
-      </w:r>
-      <w:proofErr w:type="spellEnd"/>
-      <w:r>
-        <w:rPr>
-          <w:rFonts w:ascii="Lucida Fax" w:hAnsi="Lucida Fax"/>
-          <w:b/>
-        </w:rPr>
-        <w:t>:</w:t>
+      <w:r>
+        <w:rPr>
+          <w:rFonts w:ascii="Lucida Fax" w:hAnsi="Lucida Fax"/>
+          <w:b/>
+        </w:rPr>
+        <w:t>Then:</w:t>
       </w:r>
       <w:r>
         <w:rPr>
@@ -1648,21 +1359,12 @@
           <w:b/>
         </w:rPr>
       </w:pPr>
-      <w:proofErr w:type="spellStart"/>
-      <w:r>
-        <w:rPr>
-          <w:rFonts w:ascii="Lucida Fax" w:hAnsi="Lucida Fax"/>
-          <w:b/>
-        </w:rPr>
-        <w:t>Cod</w:t>
-      </w:r>
-      <w:proofErr w:type="spellEnd"/>
-      <w:r>
-        <w:rPr>
-          <w:rFonts w:ascii="Lucida Fax" w:hAnsi="Lucida Fax"/>
-          <w:b/>
-        </w:rPr>
-        <w:t>. --producto</w:t>
+      <w:r>
+        <w:rPr>
+          <w:rFonts w:ascii="Lucida Fax" w:hAnsi="Lucida Fax"/>
+          <w:b/>
+        </w:rPr>
+        <w:t>Cod. --producto</w:t>
       </w:r>
       <w:r>
         <w:rPr>
@@ -2047,19 +1749,11 @@
           <w:rFonts w:ascii="Lucida Fax" w:hAnsi="Lucida Fax"/>
         </w:rPr>
       </w:pPr>
-      <w:proofErr w:type="spellStart"/>
-      <w:r>
-        <w:rPr>
-          <w:rFonts w:ascii="Lucida Fax" w:hAnsi="Lucida Fax"/>
-        </w:rPr>
-        <w:t>Cod</w:t>
-      </w:r>
-      <w:proofErr w:type="spellEnd"/>
-      <w:r>
-        <w:rPr>
-          <w:rFonts w:ascii="Lucida Fax" w:hAnsi="Lucida Fax"/>
-        </w:rPr>
-        <w:t>:</w:t>
+      <w:r>
+        <w:rPr>
+          <w:rFonts w:ascii="Lucida Fax" w:hAnsi="Lucida Fax"/>
+        </w:rPr>
+        <w:t>Cod:</w:t>
       </w:r>
       <w:r>
         <w:rPr>
@@ -2173,39 +1867,22 @@
         <w:rPr>
           <w:rFonts w:ascii="Lucida Fax" w:hAnsi="Lucida Fax"/>
         </w:rPr>
-        <w:t xml:space="preserve">como cliente necesito ver la información completa de las ordenes </w:t>
-      </w:r>
-      <w:proofErr w:type="spellStart"/>
-      <w:r>
-        <w:rPr>
-          <w:rFonts w:ascii="Lucida Fax" w:hAnsi="Lucida Fax"/>
-        </w:rPr>
-        <w:t>hehcas</w:t>
-      </w:r>
-      <w:proofErr w:type="spellEnd"/>
-    </w:p>
-    <w:p>
-      <w:pPr>
-        <w:pStyle w:val="Sinespaciado"/>
-        <w:rPr>
-          <w:rFonts w:ascii="Lucida Fax" w:hAnsi="Lucida Fax"/>
-        </w:rPr>
-      </w:pPr>
-      <w:proofErr w:type="spellStart"/>
-      <w:r>
-        <w:rPr>
-          <w:rFonts w:ascii="Lucida Fax" w:hAnsi="Lucida Fax"/>
-          <w:b/>
-        </w:rPr>
-        <w:t>Given</w:t>
-      </w:r>
-      <w:proofErr w:type="spellEnd"/>
-      <w:r>
-        <w:rPr>
-          <w:rFonts w:ascii="Lucida Fax" w:hAnsi="Lucida Fax"/>
-          <w:b/>
-        </w:rPr>
-        <w:t xml:space="preserve">: </w:t>
+        <w:t>como cliente necesito ver la información completa de las ordenes hehcas</w:t>
+      </w:r>
+    </w:p>
+    <w:p>
+      <w:pPr>
+        <w:pStyle w:val="Sinespaciado"/>
+        <w:rPr>
+          <w:rFonts w:ascii="Lucida Fax" w:hAnsi="Lucida Fax"/>
+        </w:rPr>
+      </w:pPr>
+      <w:r>
+        <w:rPr>
+          <w:rFonts w:ascii="Lucida Fax" w:hAnsi="Lucida Fax"/>
+          <w:b/>
+        </w:rPr>
+        <w:t xml:space="preserve">Given: </w:t>
       </w:r>
       <w:r>
         <w:rPr>
@@ -2221,43 +1898,18 @@
           <w:rFonts w:ascii="Lucida Fax" w:hAnsi="Lucida Fax"/>
         </w:rPr>
       </w:pPr>
-      <w:proofErr w:type="spellStart"/>
-      <w:r>
-        <w:rPr>
-          <w:rFonts w:ascii="Lucida Fax" w:hAnsi="Lucida Fax"/>
-          <w:b/>
-        </w:rPr>
-        <w:t>Then</w:t>
-      </w:r>
-      <w:proofErr w:type="spellEnd"/>
-      <w:r>
-        <w:rPr>
-          <w:rFonts w:ascii="Lucida Fax" w:hAnsi="Lucida Fax"/>
-          <w:b/>
-        </w:rPr>
-        <w:t xml:space="preserve">: </w:t>
-      </w:r>
-      <w:r>
-        <w:rPr>
-          <w:rFonts w:ascii="Lucida Fax" w:hAnsi="Lucida Fax"/>
-        </w:rPr>
-        <w:t xml:space="preserve">automáticamente se le mostrara una tabla con la información de sus </w:t>
-      </w:r>
-      <w:proofErr w:type="spellStart"/>
-      <w:proofErr w:type="gramStart"/>
-      <w:r>
-        <w:rPr>
-          <w:rFonts w:ascii="Lucida Fax" w:hAnsi="Lucida Fax"/>
-        </w:rPr>
-        <w:t>ordenes</w:t>
-      </w:r>
-      <w:proofErr w:type="spellEnd"/>
-      <w:proofErr w:type="gramEnd"/>
-      <w:r>
-        <w:rPr>
-          <w:rFonts w:ascii="Lucida Fax" w:hAnsi="Lucida Fax"/>
-        </w:rPr>
-        <w:t xml:space="preserve"> hechas</w:t>
+      <w:r>
+        <w:rPr>
+          <w:rFonts w:ascii="Lucida Fax" w:hAnsi="Lucida Fax"/>
+          <w:b/>
+        </w:rPr>
+        <w:t xml:space="preserve">Then: </w:t>
+      </w:r>
+      <w:r>
+        <w:rPr>
+          <w:rFonts w:ascii="Lucida Fax" w:hAnsi="Lucida Fax"/>
+        </w:rPr>
+        <w:t>automáticamente se le mostrara una tabla con la información de sus ordenes hechas</w:t>
       </w:r>
     </w:p>
     <w:p>
@@ -2560,21 +2212,12 @@
           <w:rFonts w:ascii="Lucida Fax" w:hAnsi="Lucida Fax"/>
         </w:rPr>
       </w:pPr>
-      <w:proofErr w:type="spellStart"/>
-      <w:r>
-        <w:rPr>
-          <w:rFonts w:ascii="Lucida Fax" w:hAnsi="Lucida Fax"/>
-          <w:b/>
-        </w:rPr>
-        <w:t>Caracteristica</w:t>
-      </w:r>
-      <w:proofErr w:type="spellEnd"/>
-      <w:r>
-        <w:rPr>
-          <w:rFonts w:ascii="Lucida Fax" w:hAnsi="Lucida Fax"/>
-          <w:b/>
-        </w:rPr>
-        <w:t xml:space="preserve">: </w:t>
+      <w:r>
+        <w:rPr>
+          <w:rFonts w:ascii="Lucida Fax" w:hAnsi="Lucida Fax"/>
+          <w:b/>
+        </w:rPr>
+        <w:t xml:space="preserve">Caracteristica: </w:t>
       </w:r>
       <w:r>
         <w:rPr>
@@ -2590,65 +2233,33 @@
           <w:rFonts w:ascii="Lucida Fax" w:hAnsi="Lucida Fax"/>
         </w:rPr>
       </w:pPr>
-      <w:proofErr w:type="spellStart"/>
-      <w:r>
-        <w:rPr>
-          <w:rFonts w:ascii="Lucida Fax" w:hAnsi="Lucida Fax"/>
-          <w:b/>
-        </w:rPr>
-        <w:t>Given</w:t>
-      </w:r>
-      <w:proofErr w:type="spellEnd"/>
-      <w:r>
-        <w:rPr>
-          <w:rFonts w:ascii="Lucida Fax" w:hAnsi="Lucida Fax"/>
-          <w:b/>
-        </w:rPr>
-        <w:t xml:space="preserve">: </w:t>
-      </w:r>
-      <w:r>
-        <w:rPr>
-          <w:rFonts w:ascii="Lucida Fax" w:hAnsi="Lucida Fax"/>
-        </w:rPr>
-        <w:t>muestra el mensaje “1</w:t>
-      </w:r>
-      <w:proofErr w:type="gramStart"/>
-      <w:r>
-        <w:rPr>
-          <w:rFonts w:ascii="Lucida Fax" w:hAnsi="Lucida Fax"/>
-        </w:rPr>
-        <w:t>)Ordenar</w:t>
-      </w:r>
-      <w:proofErr w:type="gramEnd"/>
-      <w:r>
-        <w:rPr>
-          <w:rFonts w:ascii="Lucida Fax" w:hAnsi="Lucida Fax"/>
-        </w:rPr>
-        <w:t xml:space="preserve"> otro 2)Generar factura ”</w:t>
-      </w:r>
-    </w:p>
-    <w:p>
-      <w:pPr>
-        <w:pStyle w:val="Sinespaciado"/>
-        <w:rPr>
-          <w:rFonts w:ascii="Lucida Fax" w:hAnsi="Lucida Fax"/>
-        </w:rPr>
-      </w:pPr>
-      <w:proofErr w:type="spellStart"/>
-      <w:r>
-        <w:rPr>
-          <w:rFonts w:ascii="Lucida Fax" w:hAnsi="Lucida Fax"/>
-          <w:b/>
-        </w:rPr>
-        <w:t>When</w:t>
-      </w:r>
-      <w:proofErr w:type="spellEnd"/>
-      <w:r>
-        <w:rPr>
-          <w:rFonts w:ascii="Lucida Fax" w:hAnsi="Lucida Fax"/>
-          <w:b/>
-        </w:rPr>
-        <w:t xml:space="preserve">: </w:t>
+      <w:r>
+        <w:rPr>
+          <w:rFonts w:ascii="Lucida Fax" w:hAnsi="Lucida Fax"/>
+          <w:b/>
+        </w:rPr>
+        <w:t xml:space="preserve">Given: </w:t>
+      </w:r>
+      <w:r>
+        <w:rPr>
+          <w:rFonts w:ascii="Lucida Fax" w:hAnsi="Lucida Fax"/>
+        </w:rPr>
+        <w:t>muestra el mensaje “1)Ordenar otro 2)Generar factura ”</w:t>
+      </w:r>
+    </w:p>
+    <w:p>
+      <w:pPr>
+        <w:pStyle w:val="Sinespaciado"/>
+        <w:rPr>
+          <w:rFonts w:ascii="Lucida Fax" w:hAnsi="Lucida Fax"/>
+        </w:rPr>
+      </w:pPr>
+      <w:r>
+        <w:rPr>
+          <w:rFonts w:ascii="Lucida Fax" w:hAnsi="Lucida Fax"/>
+          <w:b/>
+        </w:rPr>
+        <w:t xml:space="preserve">When: </w:t>
       </w:r>
       <w:r>
         <w:rPr>
@@ -2664,21 +2275,12 @@
           <w:rFonts w:ascii="Lucida Fax" w:hAnsi="Lucida Fax"/>
         </w:rPr>
       </w:pPr>
-      <w:proofErr w:type="spellStart"/>
-      <w:r>
-        <w:rPr>
-          <w:rFonts w:ascii="Lucida Fax" w:hAnsi="Lucida Fax"/>
-          <w:b/>
-        </w:rPr>
-        <w:t>Then</w:t>
-      </w:r>
-      <w:proofErr w:type="spellEnd"/>
-      <w:r>
-        <w:rPr>
-          <w:rFonts w:ascii="Lucida Fax" w:hAnsi="Lucida Fax"/>
-          <w:b/>
-        </w:rPr>
-        <w:t xml:space="preserve">: </w:t>
+      <w:r>
+        <w:rPr>
+          <w:rFonts w:ascii="Lucida Fax" w:hAnsi="Lucida Fax"/>
+          <w:b/>
+        </w:rPr>
+        <w:t xml:space="preserve">Then: </w:t>
       </w:r>
       <w:r>
         <w:rPr>
@@ -2812,21 +2414,7 @@
         <w:rPr>
           <w:rFonts w:ascii="Lucida Fax" w:hAnsi="Lucida Fax"/>
         </w:rPr>
-        <w:t xml:space="preserve">Ingrese </w:t>
-      </w:r>
-      <w:proofErr w:type="spellStart"/>
-      <w:r>
-        <w:rPr>
-          <w:rFonts w:ascii="Lucida Fax" w:hAnsi="Lucida Fax"/>
-        </w:rPr>
-        <w:t>Direccion</w:t>
-      </w:r>
-      <w:proofErr w:type="spellEnd"/>
-      <w:r>
-        <w:rPr>
-          <w:rFonts w:ascii="Lucida Fax" w:hAnsi="Lucida Fax"/>
-        </w:rPr>
-        <w:t>: Comunidad Las Delicias, Retalhuleu</w:t>
+        <w:t>Ingrese Direccion: Comunidad Las Delicias, Retalhuleu</w:t>
       </w:r>
     </w:p>
     <w:p>
@@ -3121,14 +2709,131 @@
         <w:jc w:val="center"/>
         <w:rPr>
           <w:rFonts w:ascii="Lucida Fax" w:hAnsi="Lucida Fax"/>
-        </w:rPr>
-      </w:pPr>
-      <w:r>
-        <w:rPr>
-          <w:rFonts w:ascii="Lucida Fax" w:hAnsi="Lucida Fax"/>
+          <w:lang w:val="en-US"/>
+        </w:rPr>
+      </w:pPr>
+      <w:r>
+        <w:rPr>
+          <w:rFonts w:ascii="Lucida Fax" w:hAnsi="Lucida Fax"/>
+          <w:lang w:val="en-US"/>
         </w:rPr>
         <w:t>Vuelva pronto.</w:t>
       </w:r>
+    </w:p>
+    <w:p>
+      <w:pPr>
+        <w:pStyle w:val="Sinespaciado"/>
+        <w:rPr>
+          <w:rFonts w:ascii="Lucida Fax" w:hAnsi="Lucida Fax"/>
+          <w:b/>
+          <w:lang w:val="en-US"/>
+        </w:rPr>
+      </w:pPr>
+      <w:r>
+        <w:rPr>
+          <w:rFonts w:ascii="Lucida Fax" w:hAnsi="Lucida Fax"/>
+          <w:b/>
+          <w:lang w:val="en-US"/>
+        </w:rPr>
+        <w:t>VERSION 9</w:t>
+      </w:r>
+    </w:p>
+    <w:p>
+      <w:pPr>
+        <w:pStyle w:val="Sinespaciado"/>
+        <w:rPr>
+          <w:rFonts w:ascii="Lucida Fax" w:hAnsi="Lucida Fax"/>
+        </w:rPr>
+      </w:pPr>
+      <w:r>
+        <w:rPr>
+          <w:rFonts w:ascii="Lucida Fax" w:hAnsi="Lucida Fax"/>
+          <w:b/>
+        </w:rPr>
+        <w:t xml:space="preserve">Caracteristicas: </w:t>
+      </w:r>
+      <w:r>
+        <w:rPr>
+          <w:rFonts w:ascii="Lucida Fax" w:hAnsi="Lucida Fax"/>
+        </w:rPr>
+        <w:t>como propietario necesito regresar al Sistema-propietario para agregar mas productos al Sistema.</w:t>
+      </w:r>
+    </w:p>
+    <w:p>
+      <w:pPr>
+        <w:pStyle w:val="Sinespaciado"/>
+        <w:rPr>
+          <w:rFonts w:ascii="Lucida Fax" w:hAnsi="Lucida Fax"/>
+        </w:rPr>
+      </w:pPr>
+      <w:r>
+        <w:rPr>
+          <w:rFonts w:ascii="Lucida Fax" w:hAnsi="Lucida Fax"/>
+          <w:b/>
+        </w:rPr>
+        <w:t xml:space="preserve">Given: </w:t>
+      </w:r>
+      <w:r>
+        <w:rPr>
+          <w:rFonts w:ascii="Lucida Fax" w:hAnsi="Lucida Fax"/>
+        </w:rPr>
+        <w:t xml:space="preserve">genere factura el usuario </w:t>
+      </w:r>
+    </w:p>
+    <w:p>
+      <w:pPr>
+        <w:pStyle w:val="Sinespaciado"/>
+        <w:rPr>
+          <w:rFonts w:ascii="Lucida Fax" w:hAnsi="Lucida Fax"/>
+        </w:rPr>
+      </w:pPr>
+      <w:r>
+        <w:rPr>
+          <w:rFonts w:ascii="Lucida Fax" w:hAnsi="Lucida Fax"/>
+          <w:b/>
+        </w:rPr>
+        <w:t xml:space="preserve">When: </w:t>
+      </w:r>
+      <w:r>
+        <w:rPr>
+          <w:rFonts w:ascii="Lucida Fax" w:hAnsi="Lucida Fax"/>
+        </w:rPr>
+        <w:t>el propietario ingrese numero 2</w:t>
+      </w:r>
+    </w:p>
+    <w:p>
+      <w:pPr>
+        <w:pStyle w:val="Sinespaciado"/>
+        <w:rPr>
+          <w:rFonts w:ascii="Lucida Fax" w:hAnsi="Lucida Fax"/>
+          <w:lang w:val="en-US"/>
+        </w:rPr>
+      </w:pPr>
+      <w:r>
+        <w:rPr>
+          <w:rFonts w:ascii="Lucida Fax" w:hAnsi="Lucida Fax"/>
+          <w:b/>
+          <w:lang w:val="en-US"/>
+        </w:rPr>
+        <w:t>Then:</w:t>
+      </w:r>
+      <w:r>
+        <w:rPr>
+          <w:rFonts w:ascii="Lucida Fax" w:hAnsi="Lucida Fax"/>
+          <w:b/>
+          <w:lang w:val="en-US"/>
+        </w:rPr>
+        <w:t xml:space="preserve"> </w:t>
+      </w:r>
+      <w:r>
+        <w:rPr>
+          <w:rFonts w:ascii="Lucida Fax" w:hAnsi="Lucida Fax"/>
+          <w:lang w:val="en-US"/>
+        </w:rPr>
+        <w:t>se mostrara el Sistema-propietario donde se mostrara el menu para el ingreso de productos y mostrar el inventario.</w:t>
+      </w:r>
+      <w:bookmarkStart w:id="0" w:name="_GoBack"/>
+      <w:bookmarkEnd w:id="0"/>
     </w:p>
     <w:sectPr>
       <w:pgSz w:w="12240" w:h="15840"/>

</xml_diff>